<commit_message>
The final version of reader's review was completed.
</commit_message>
<xml_diff>
--- a/docs/reader's review.docx
+++ b/docs/reader's review.docx
@@ -75,6 +75,7 @@
           <w:b/>
           <w:sz w:val="26"/>
           <w:szCs w:val="26"/>
+          <w:lang w:val="ru-RU"/>
         </w:rPr>
       </w:pPr>
       <w:r>
@@ -82,6 +83,7 @@
           <w:b/>
           <w:sz w:val="26"/>
           <w:szCs w:val="26"/>
+          <w:lang w:val="ru-RU"/>
         </w:rPr>
         <w:t>МЕХАНИКИ И ОПТИКИ</w:t>
       </w:r>
@@ -189,6 +191,7 @@
       <w:pPr>
         <w:rPr>
           <w:sz w:val="24"/>
+          <w:u w:val="single"/>
           <w:lang w:val="ru-RU"/>
         </w:rPr>
       </w:pPr>
@@ -203,9 +206,35 @@
       <w:r>
         <w:rPr>
           <w:sz w:val="24"/>
-          <w:lang w:val="ru-RU"/>
-        </w:rPr>
-        <w:t>_________________________________________________________________________</w:t>
+          <w:u w:val="single"/>
+          <w:lang w:val="ru-RU"/>
+        </w:rPr>
+        <w:t xml:space="preserve">                                                  </w:t>
+      </w:r>
+      <w:r>
+        <w:rPr>
+          <w:sz w:val="24"/>
+          <w:u w:val="single"/>
+          <w:lang w:val="ru-RU"/>
+        </w:rPr>
+        <w:t>Колчин М.А.</w:t>
+      </w:r>
+      <w:r>
+        <w:rPr>
+          <w:sz w:val="24"/>
+          <w:u w:val="single"/>
+          <w:lang w:val="ru-RU"/>
+        </w:rPr>
+        <w:t xml:space="preserve">                                                                         </w:t>
+      </w:r>
+      <w:r>
+        <w:rPr>
+          <w:color w:val="FFFFFF" w:themeColor="background1"/>
+          <w:sz w:val="24"/>
+          <w:u w:val="single"/>
+          <w:lang w:val="ru-RU"/>
+        </w:rPr>
+        <w:t>_</w:t>
       </w:r>
     </w:p>
     <w:p>
@@ -239,8 +268,57 @@
     <w:p>
       <w:pPr>
         <w:rPr>
+          <w:sz w:val="24"/>
+          <w:u w:val="single"/>
+          <w:lang w:val="ru-RU"/>
+        </w:rPr>
+      </w:pPr>
+      <w:r>
+        <w:rPr>
           <w:b/>
           <w:sz w:val="24"/>
+          <w:lang w:val="ru-RU"/>
+        </w:rPr>
+        <w:t>Факультет</w:t>
+      </w:r>
+      <w:r>
+        <w:rPr>
+          <w:sz w:val="24"/>
+          <w:u w:val="single"/>
+          <w:lang w:val="ru-RU"/>
+        </w:rPr>
+        <w:t xml:space="preserve">                   </w:t>
+      </w:r>
+      <w:r>
+        <w:rPr>
+          <w:sz w:val="24"/>
+          <w:u w:val="single"/>
+          <w:lang w:val="ru-RU"/>
+        </w:rPr>
+        <w:t>Информационных технологий и программирования</w:t>
+      </w:r>
+      <w:r>
+        <w:rPr>
+          <w:sz w:val="24"/>
+          <w:u w:val="single"/>
+          <w:lang w:val="ru-RU"/>
+        </w:rPr>
+        <w:t xml:space="preserve">                                   </w:t>
+      </w:r>
+      <w:r>
+        <w:rPr>
+          <w:color w:val="FFFFFF" w:themeColor="background1"/>
+          <w:sz w:val="24"/>
+          <w:u w:val="single"/>
+          <w:lang w:val="ru-RU"/>
+        </w:rPr>
+        <w:t>_</w:t>
+      </w:r>
+    </w:p>
+    <w:p>
+      <w:pPr>
+        <w:rPr>
+          <w:sz w:val="16"/>
           <w:lang w:val="ru-RU"/>
         </w:rPr>
       </w:pPr>
@@ -249,6 +327,7 @@
       <w:pPr>
         <w:rPr>
           <w:sz w:val="24"/>
+          <w:u w:val="single"/>
           <w:lang w:val="ru-RU"/>
         </w:rPr>
       </w:pPr>
@@ -258,19 +337,78 @@
           <w:sz w:val="24"/>
           <w:lang w:val="ru-RU"/>
         </w:rPr>
-        <w:t>Факультет</w:t>
-      </w:r>
-      <w:r>
-        <w:rPr>
-          <w:sz w:val="24"/>
-          <w:lang w:val="ru-RU"/>
-        </w:rPr>
-        <w:t>________________________________________________________________________</w:t>
+        <w:t>Кафедра</w:t>
+      </w:r>
+      <w:r>
+        <w:rPr>
+          <w:sz w:val="24"/>
+          <w:u w:val="single"/>
+          <w:lang w:val="ru-RU"/>
+        </w:rPr>
+        <w:t xml:space="preserve">                  </w:t>
+      </w:r>
+      <w:r>
+        <w:rPr>
+          <w:sz w:val="24"/>
+          <w:u w:val="single"/>
+          <w:lang w:val="ru-RU"/>
+        </w:rPr>
+        <w:t>Информационные системы</w:t>
+      </w:r>
+      <w:r>
+        <w:rPr>
+          <w:sz w:val="24"/>
+          <w:u w:val="single"/>
+          <w:lang w:val="ru-RU"/>
+        </w:rPr>
+        <w:t>___________</w:t>
+      </w:r>
+      <w:r>
+        <w:rPr>
+          <w:b/>
+          <w:sz w:val="24"/>
+          <w:lang w:val="ru-RU"/>
+        </w:rPr>
+        <w:t>Группа</w:t>
+      </w:r>
+      <w:r>
+        <w:rPr>
+          <w:sz w:val="24"/>
+          <w:u w:val="single"/>
+          <w:lang w:val="ru-RU"/>
+        </w:rPr>
+        <w:t xml:space="preserve">                  </w:t>
+      </w:r>
+      <w:r>
+        <w:rPr>
+          <w:sz w:val="24"/>
+          <w:u w:val="single"/>
+          <w:lang w:val="ru-RU"/>
+        </w:rPr>
+        <w:t>551</w:t>
+      </w:r>
+      <w:r>
+        <w:rPr>
+          <w:sz w:val="24"/>
+          <w:u w:val="single"/>
+          <w:lang w:val="ru-RU"/>
+        </w:rPr>
+        <w:t xml:space="preserve">2                     </w:t>
+      </w:r>
+      <w:r>
+        <w:rPr>
+          <w:color w:val="FFFFFF" w:themeColor="background1"/>
+          <w:sz w:val="24"/>
+          <w:u w:val="single"/>
+          <w:lang w:val="ru-RU"/>
+        </w:rPr>
+        <w:t>_</w:t>
       </w:r>
     </w:p>
     <w:p>
       <w:pPr>
         <w:rPr>
+          <w:b/>
           <w:sz w:val="16"/>
           <w:lang w:val="ru-RU"/>
         </w:rPr>
@@ -280,6 +418,7 @@
       <w:pPr>
         <w:rPr>
           <w:sz w:val="24"/>
+          <w:u w:val="single"/>
           <w:lang w:val="ru-RU"/>
         </w:rPr>
       </w:pPr>
@@ -289,29 +428,40 @@
           <w:sz w:val="24"/>
           <w:lang w:val="ru-RU"/>
         </w:rPr>
-        <w:t>Кафедра</w:t>
-      </w:r>
-      <w:r>
-        <w:rPr>
-          <w:sz w:val="24"/>
-          <w:lang w:val="ru-RU"/>
-        </w:rPr>
-        <w:t>___________________________________________</w:t>
-      </w:r>
-      <w:r>
-        <w:rPr>
-          <w:b/>
-          <w:sz w:val="24"/>
-          <w:lang w:val="ru-RU"/>
-        </w:rPr>
-        <w:t>Группа</w:t>
-      </w:r>
-      <w:r>
-        <w:rPr>
-          <w:sz w:val="24"/>
-          <w:lang w:val="ru-RU"/>
-        </w:rPr>
-        <w:t>________________________</w:t>
+        <w:t>Направление (специальность)</w:t>
+      </w:r>
+      <w:r>
+        <w:rPr>
+          <w:sz w:val="24"/>
+          <w:u w:val="single"/>
+          <w:lang w:val="ru-RU"/>
+        </w:rPr>
+        <w:t>___</w:t>
+      </w:r>
+      <w:r>
+        <w:rPr>
+          <w:sz w:val="24"/>
+          <w:u w:val="single"/>
+          <w:lang w:val="ru-RU"/>
+        </w:rPr>
+        <w:t>230201 Информационные системы и технологии</w:t>
+      </w:r>
+      <w:r>
+        <w:rPr>
+          <w:sz w:val="24"/>
+          <w:u w:val="single"/>
+          <w:lang w:val="ru-RU"/>
+        </w:rPr>
+        <w:t>_________</w:t>
+      </w:r>
+      <w:r>
+        <w:rPr>
+          <w:color w:val="FFFFFF" w:themeColor="background1"/>
+          <w:sz w:val="24"/>
+          <w:u w:val="single"/>
+          <w:lang w:val="ru-RU"/>
+        </w:rPr>
+        <w:t>_</w:t>
       </w:r>
     </w:p>
     <w:p>
@@ -327,6 +477,7 @@
       <w:pPr>
         <w:rPr>
           <w:sz w:val="24"/>
+          <w:u w:val="single"/>
           <w:lang w:val="ru-RU"/>
         </w:rPr>
       </w:pPr>
@@ -336,21 +487,53 @@
           <w:sz w:val="24"/>
           <w:lang w:val="ru-RU"/>
         </w:rPr>
-        <w:t>Направление (специальность)</w:t>
-      </w:r>
-      <w:r>
-        <w:rPr>
-          <w:sz w:val="24"/>
-          <w:lang w:val="ru-RU"/>
-        </w:rPr>
-        <w:t>_______________________________________________________</w:t>
+        <w:t>Квалификация (степень)</w:t>
+      </w:r>
+      <w:r>
+        <w:rPr>
+          <w:sz w:val="24"/>
+          <w:lang w:val="ru-RU"/>
+        </w:rPr>
+        <w:t xml:space="preserve"> </w:t>
+      </w:r>
+      <w:r>
+        <w:rPr>
+          <w:sz w:val="24"/>
+          <w:u w:val="single"/>
+          <w:lang w:val="ru-RU"/>
+        </w:rPr>
+        <w:t xml:space="preserve">                                                 </w:t>
+      </w:r>
+      <w:r>
+        <w:rPr>
+          <w:sz w:val="24"/>
+          <w:u w:val="single"/>
+          <w:lang w:val="ru-RU"/>
+        </w:rPr>
+        <w:t>Инженер</w:t>
+      </w:r>
+      <w:r>
+        <w:rPr>
+          <w:sz w:val="24"/>
+          <w:u w:val="single"/>
+          <w:lang w:val="ru-RU"/>
+        </w:rPr>
+        <w:t xml:space="preserve">                                                    </w:t>
+      </w:r>
+      <w:r>
+        <w:rPr>
+          <w:color w:val="FFFFFF" w:themeColor="background1"/>
+          <w:sz w:val="24"/>
+          <w:u w:val="single"/>
+          <w:lang w:val="ru-RU"/>
+        </w:rPr>
+        <w:t>_</w:t>
       </w:r>
     </w:p>
     <w:p>
       <w:pPr>
         <w:rPr>
-          <w:b/>
-          <w:sz w:val="16"/>
+          <w:sz w:val="24"/>
           <w:lang w:val="ru-RU"/>
         </w:rPr>
       </w:pPr>
@@ -368,85 +551,152 @@
           <w:sz w:val="24"/>
           <w:lang w:val="ru-RU"/>
         </w:rPr>
-        <w:t>Квалификация (степень)</w:t>
-      </w:r>
-      <w:r>
-        <w:rPr>
-          <w:sz w:val="24"/>
-          <w:lang w:val="ru-RU"/>
-        </w:rPr>
-        <w:t xml:space="preserve"> ___________________________________________________________</w:t>
+        <w:t>Наименование темы:</w:t>
+      </w:r>
+      <w:r>
+        <w:rPr>
+          <w:sz w:val="24"/>
+          <w:u w:val="single"/>
+          <w:lang w:val="ru-RU"/>
+        </w:rPr>
+        <w:t xml:space="preserve"> </w:t>
+      </w:r>
+      <w:r>
+        <w:rPr>
+          <w:sz w:val="24"/>
+          <w:u w:val="single"/>
+          <w:lang w:val="ru-RU"/>
+        </w:rPr>
+        <w:t>Разработка экспертной системы структурного синтеза оптической</w:t>
+      </w:r>
+      <w:r>
+        <w:rPr>
+          <w:sz w:val="24"/>
+          <w:u w:val="single"/>
+          <w:lang w:val="ru-RU"/>
+        </w:rPr>
+        <w:t xml:space="preserve">          </w:t>
+      </w:r>
+      <w:r>
+        <w:rPr>
+          <w:color w:val="FFFFFF" w:themeColor="background1"/>
+          <w:sz w:val="24"/>
+          <w:u w:val="single"/>
+          <w:lang w:val="ru-RU"/>
+        </w:rPr>
+        <w:t>_</w:t>
+      </w:r>
+      <w:r>
+        <w:rPr>
+          <w:sz w:val="24"/>
+          <w:u w:val="single"/>
+          <w:lang w:val="ru-RU"/>
+        </w:rPr>
+        <w:t xml:space="preserve"> системы</w:t>
+      </w:r>
+      <w:r>
+        <w:rPr>
+          <w:sz w:val="24"/>
+          <w:u w:val="single"/>
+          <w:lang w:val="ru-RU"/>
+        </w:rPr>
+        <w:t>__________________________________________________________________________</w:t>
+      </w:r>
+      <w:r>
+        <w:rPr>
+          <w:color w:val="FFFFFF" w:themeColor="background1"/>
+          <w:sz w:val="24"/>
+          <w:u w:val="single"/>
+          <w:lang w:val="ru-RU"/>
+        </w:rPr>
+        <w:t>_</w:t>
       </w:r>
     </w:p>
     <w:p>
       <w:pPr>
         <w:rPr>
           <w:sz w:val="24"/>
+          <w:u w:val="single"/>
           <w:lang w:val="ru-RU"/>
         </w:rPr>
       </w:pPr>
-    </w:p>
-    <w:p>
-      <w:pPr>
-        <w:spacing w:line="360" w:lineRule="auto"/>
-        <w:rPr>
-          <w:sz w:val="24"/>
-          <w:lang w:val="ru-RU"/>
-        </w:rPr>
-      </w:pPr>
       <w:r>
         <w:rPr>
           <w:b/>
           <w:sz w:val="24"/>
           <w:lang w:val="ru-RU"/>
         </w:rPr>
-        <w:t>Наименование темы:</w:t>
-      </w:r>
-      <w:r>
-        <w:rPr>
-          <w:sz w:val="24"/>
-          <w:lang w:val="ru-RU"/>
-        </w:rPr>
-        <w:t>_______________________________________________________________</w:t>
-      </w:r>
-    </w:p>
-    <w:p>
-      <w:pPr>
-        <w:spacing w:line="360" w:lineRule="auto"/>
-        <w:rPr>
-          <w:sz w:val="24"/>
-          <w:lang w:val="ru-RU"/>
-        </w:rPr>
-      </w:pPr>
-      <w:r>
-        <w:rPr>
-          <w:sz w:val="24"/>
-          <w:lang w:val="ru-RU"/>
-        </w:rPr>
-        <w:t>__________________________________________________________________________________</w:t>
-      </w:r>
-    </w:p>
-    <w:p>
-      <w:pPr>
-        <w:rPr>
-          <w:sz w:val="24"/>
-          <w:lang w:val="ru-RU"/>
-        </w:rPr>
-      </w:pPr>
-      <w:r>
-        <w:rPr>
-          <w:b/>
-          <w:sz w:val="24"/>
-          <w:lang w:val="ru-RU"/>
-        </w:rPr>
-        <w:t>Рецензент___</w:t>
-      </w:r>
-      <w:r>
-        <w:rPr>
-          <w:sz w:val="24"/>
-          <w:lang w:val="ru-RU"/>
-        </w:rPr>
-        <w:t>______________________________________________________________________</w:t>
+        <w:t>Рецензент</w:t>
+      </w:r>
+      <w:r>
+        <w:rPr>
+          <w:sz w:val="24"/>
+          <w:u w:val="single"/>
+          <w:lang w:val="ru-RU"/>
+        </w:rPr>
+        <w:t>_</w:t>
+      </w:r>
+      <w:r>
+        <w:rPr>
+          <w:sz w:val="24"/>
+          <w:u w:val="single"/>
+          <w:lang w:val="ru-RU"/>
+        </w:rPr>
+        <w:t xml:space="preserve">Починок И.Н., </w:t>
+      </w:r>
+      <w:r>
+        <w:rPr>
+          <w:sz w:val="24"/>
+          <w:u w:val="single"/>
+        </w:rPr>
+        <w:t>T</w:t>
+      </w:r>
+      <w:r>
+        <w:rPr>
+          <w:sz w:val="24"/>
+          <w:u w:val="single"/>
+          <w:lang w:val="ru-RU"/>
+        </w:rPr>
+        <w:t>-</w:t>
+      </w:r>
+      <w:r>
+        <w:rPr>
+          <w:sz w:val="24"/>
+          <w:u w:val="single"/>
+        </w:rPr>
+        <w:t>Systems</w:t>
+      </w:r>
+      <w:r>
+        <w:rPr>
+          <w:sz w:val="24"/>
+          <w:u w:val="single"/>
+          <w:lang w:val="ru-RU"/>
+        </w:rPr>
+        <w:t xml:space="preserve"> </w:t>
+      </w:r>
+      <w:r>
+        <w:rPr>
+          <w:sz w:val="24"/>
+          <w:u w:val="single"/>
+        </w:rPr>
+        <w:t>CIS</w:t>
+      </w:r>
+      <w:r>
+        <w:rPr>
+          <w:sz w:val="24"/>
+          <w:u w:val="single"/>
+          <w:lang w:val="ru-RU"/>
+        </w:rPr>
+        <w:t xml:space="preserve">, специалист по информационным системам                 </w:t>
+      </w:r>
+      <w:r>
+        <w:rPr>
+          <w:color w:val="FFFFFF" w:themeColor="background1"/>
+          <w:sz w:val="24"/>
+          <w:u w:val="single"/>
+          <w:lang w:val="ru-RU"/>
+        </w:rPr>
+        <w:t>_</w:t>
       </w:r>
     </w:p>
     <w:p>
@@ -529,12 +779,6 @@
         <w:gridCol w:w="540"/>
       </w:tblGrid>
       <w:tr>
-        <w:tblPrEx>
-          <w:tblCellMar>
-            <w:top w:w="0" w:type="dxa"/>
-            <w:bottom w:w="0" w:type="dxa"/>
-          </w:tblCellMar>
-        </w:tblPrEx>
         <w:trPr>
           <w:cantSplit/>
         </w:trPr>
@@ -553,6 +797,7 @@
               <w:jc w:val="center"/>
               <w:rPr>
                 <w:b/>
+                <w:lang w:val="ru-RU"/>
               </w:rPr>
             </w:pPr>
           </w:p>
@@ -634,12 +879,6 @@
         </w:tc>
       </w:tr>
       <w:tr>
-        <w:tblPrEx>
-          <w:tblCellMar>
-            <w:top w:w="0" w:type="dxa"/>
-            <w:bottom w:w="0" w:type="dxa"/>
-          </w:tblCellMar>
-        </w:tblPrEx>
         <w:trPr>
           <w:cantSplit/>
         </w:trPr>
@@ -829,12 +1068,6 @@
         </w:tc>
       </w:tr>
       <w:tr>
-        <w:tblPrEx>
-          <w:tblCellMar>
-            <w:top w:w="0" w:type="dxa"/>
-            <w:bottom w:w="0" w:type="dxa"/>
-          </w:tblCellMar>
-        </w:tblPrEx>
         <w:trPr>
           <w:cantSplit/>
           <w:trHeight w:val="227"/>
@@ -937,6 +1170,12 @@
                 <w:lang w:val="ru-RU"/>
               </w:rPr>
             </w:pPr>
+            <w:r>
+              <w:rPr>
+                <w:lang w:val="ru-RU"/>
+              </w:rPr>
+              <w:t>+</w:t>
+            </w:r>
           </w:p>
         </w:tc>
         <w:tc>
@@ -1017,12 +1256,6 @@
         </w:tc>
       </w:tr>
       <w:tr>
-        <w:tblPrEx>
-          <w:tblCellMar>
-            <w:top w:w="0" w:type="dxa"/>
-            <w:bottom w:w="0" w:type="dxa"/>
-          </w:tblCellMar>
-        </w:tblPrEx>
         <w:trPr>
           <w:cantSplit/>
           <w:trHeight w:val="227"/>
@@ -1131,6 +1364,12 @@
                 <w:lang w:val="ru-RU"/>
               </w:rPr>
             </w:pPr>
+            <w:r>
+              <w:rPr>
+                <w:lang w:val="ru-RU"/>
+              </w:rPr>
+              <w:t>+</w:t>
+            </w:r>
           </w:p>
         </w:tc>
         <w:tc>
@@ -1192,12 +1431,6 @@
         </w:tc>
       </w:tr>
       <w:tr>
-        <w:tblPrEx>
-          <w:tblCellMar>
-            <w:top w:w="0" w:type="dxa"/>
-            <w:bottom w:w="0" w:type="dxa"/>
-          </w:tblCellMar>
-        </w:tblPrEx>
         <w:trPr>
           <w:cantSplit/>
         </w:trPr>
@@ -1362,16 +1595,16 @@
                 <w:lang w:val="ru-RU"/>
               </w:rPr>
             </w:pPr>
+            <w:r>
+              <w:rPr>
+                <w:lang w:val="ru-RU"/>
+              </w:rPr>
+              <w:t>+</w:t>
+            </w:r>
           </w:p>
         </w:tc>
       </w:tr>
       <w:tr>
-        <w:tblPrEx>
-          <w:tblCellMar>
-            <w:top w:w="0" w:type="dxa"/>
-            <w:bottom w:w="0" w:type="dxa"/>
-          </w:tblCellMar>
-        </w:tblPrEx>
         <w:trPr>
           <w:cantSplit/>
         </w:trPr>
@@ -1460,6 +1693,12 @@
                 <w:lang w:val="ru-RU"/>
               </w:rPr>
             </w:pPr>
+            <w:r>
+              <w:rPr>
+                <w:lang w:val="ru-RU"/>
+              </w:rPr>
+              <w:t>+</w:t>
+            </w:r>
           </w:p>
         </w:tc>
         <w:tc>
@@ -1540,12 +1779,6 @@
         </w:tc>
       </w:tr>
       <w:tr>
-        <w:tblPrEx>
-          <w:tblCellMar>
-            <w:top w:w="0" w:type="dxa"/>
-            <w:bottom w:w="0" w:type="dxa"/>
-          </w:tblCellMar>
-        </w:tblPrEx>
         <w:trPr>
           <w:cantSplit/>
         </w:trPr>
@@ -1634,6 +1867,12 @@
                 <w:lang w:val="ru-RU"/>
               </w:rPr>
             </w:pPr>
+            <w:r>
+              <w:rPr>
+                <w:lang w:val="ru-RU"/>
+              </w:rPr>
+              <w:t>+</w:t>
+            </w:r>
           </w:p>
         </w:tc>
         <w:tc>
@@ -1714,12 +1953,6 @@
         </w:tc>
       </w:tr>
       <w:tr>
-        <w:tblPrEx>
-          <w:tblCellMar>
-            <w:top w:w="0" w:type="dxa"/>
-            <w:bottom w:w="0" w:type="dxa"/>
-          </w:tblCellMar>
-        </w:tblPrEx>
         <w:trPr>
           <w:cantSplit/>
         </w:trPr>
@@ -1815,6 +2048,12 @@
                 <w:lang w:val="ru-RU"/>
               </w:rPr>
             </w:pPr>
+            <w:r>
+              <w:rPr>
+                <w:lang w:val="ru-RU"/>
+              </w:rPr>
+              <w:t>+</w:t>
+            </w:r>
           </w:p>
         </w:tc>
         <w:tc>
@@ -1895,12 +2134,6 @@
         </w:tc>
       </w:tr>
       <w:tr>
-        <w:tblPrEx>
-          <w:tblCellMar>
-            <w:top w:w="0" w:type="dxa"/>
-            <w:bottom w:w="0" w:type="dxa"/>
-          </w:tblCellMar>
-        </w:tblPrEx>
         <w:trPr>
           <w:cantSplit/>
         </w:trPr>
@@ -2002,6 +2235,12 @@
                 <w:lang w:val="ru-RU"/>
               </w:rPr>
             </w:pPr>
+            <w:r>
+              <w:rPr>
+                <w:lang w:val="ru-RU"/>
+              </w:rPr>
+              <w:t>+</w:t>
+            </w:r>
           </w:p>
         </w:tc>
         <w:tc>
@@ -2082,12 +2321,6 @@
         </w:tc>
       </w:tr>
       <w:tr>
-        <w:tblPrEx>
-          <w:tblCellMar>
-            <w:top w:w="0" w:type="dxa"/>
-            <w:bottom w:w="0" w:type="dxa"/>
-          </w:tblCellMar>
-        </w:tblPrEx>
         <w:trPr>
           <w:cantSplit/>
         </w:trPr>
@@ -2177,6 +2410,12 @@
                 <w:lang w:val="ru-RU"/>
               </w:rPr>
             </w:pPr>
+            <w:r>
+              <w:rPr>
+                <w:lang w:val="ru-RU"/>
+              </w:rPr>
+              <w:t>+</w:t>
+            </w:r>
           </w:p>
         </w:tc>
         <w:tc>
@@ -2257,12 +2496,6 @@
         </w:tc>
       </w:tr>
       <w:tr>
-        <w:tblPrEx>
-          <w:tblCellMar>
-            <w:top w:w="0" w:type="dxa"/>
-            <w:bottom w:w="0" w:type="dxa"/>
-          </w:tblCellMar>
-        </w:tblPrEx>
         <w:trPr>
           <w:cantSplit/>
         </w:trPr>
@@ -2351,6 +2584,12 @@
                 <w:lang w:val="ru-RU"/>
               </w:rPr>
             </w:pPr>
+            <w:r>
+              <w:rPr>
+                <w:lang w:val="ru-RU"/>
+              </w:rPr>
+              <w:t>+</w:t>
+            </w:r>
           </w:p>
         </w:tc>
         <w:tc>
@@ -2431,12 +2670,6 @@
         </w:tc>
       </w:tr>
       <w:tr>
-        <w:tblPrEx>
-          <w:tblCellMar>
-            <w:top w:w="0" w:type="dxa"/>
-            <w:bottom w:w="0" w:type="dxa"/>
-          </w:tblCellMar>
-        </w:tblPrEx>
         <w:trPr>
           <w:cantSplit/>
           <w:trHeight w:val="783"/>
@@ -2546,6 +2779,12 @@
                 <w:lang w:val="ru-RU"/>
               </w:rPr>
             </w:pPr>
+            <w:r>
+              <w:rPr>
+                <w:lang w:val="ru-RU"/>
+              </w:rPr>
+              <w:t>+</w:t>
+            </w:r>
           </w:p>
         </w:tc>
         <w:tc>
@@ -2626,12 +2865,6 @@
         </w:tc>
       </w:tr>
       <w:tr>
-        <w:tblPrEx>
-          <w:tblCellMar>
-            <w:top w:w="0" w:type="dxa"/>
-            <w:bottom w:w="0" w:type="dxa"/>
-          </w:tblCellMar>
-        </w:tblPrEx>
         <w:trPr>
           <w:cantSplit/>
           <w:trHeight w:hRule="exact" w:val="737"/>
@@ -2721,6 +2954,12 @@
                 <w:lang w:val="ru-RU"/>
               </w:rPr>
             </w:pPr>
+            <w:r>
+              <w:rPr>
+                <w:lang w:val="ru-RU"/>
+              </w:rPr>
+              <w:t>+</w:t>
+            </w:r>
           </w:p>
         </w:tc>
         <w:tc>
@@ -2801,12 +3040,6 @@
         </w:tc>
       </w:tr>
       <w:tr>
-        <w:tblPrEx>
-          <w:tblCellMar>
-            <w:top w:w="0" w:type="dxa"/>
-            <w:bottom w:w="0" w:type="dxa"/>
-          </w:tblCellMar>
-        </w:tblPrEx>
         <w:trPr>
           <w:cantSplit/>
           <w:trHeight w:val="300"/>
@@ -2989,12 +3222,6 @@
         </w:tc>
       </w:tr>
       <w:tr>
-        <w:tblPrEx>
-          <w:tblCellMar>
-            <w:top w:w="0" w:type="dxa"/>
-            <w:bottom w:w="0" w:type="dxa"/>
-          </w:tblCellMar>
-        </w:tblPrEx>
         <w:trPr>
           <w:cantSplit/>
           <w:trHeight w:val="165"/>
@@ -3081,6 +3308,12 @@
                 <w:lang w:val="ru-RU"/>
               </w:rPr>
             </w:pPr>
+            <w:r>
+              <w:rPr>
+                <w:lang w:val="ru-RU"/>
+              </w:rPr>
+              <w:t>+</w:t>
+            </w:r>
           </w:p>
         </w:tc>
         <w:tc>
@@ -3161,12 +3394,6 @@
         </w:tc>
       </w:tr>
       <w:tr>
-        <w:tblPrEx>
-          <w:tblCellMar>
-            <w:top w:w="0" w:type="dxa"/>
-            <w:bottom w:w="0" w:type="dxa"/>
-          </w:tblCellMar>
-        </w:tblPrEx>
         <w:trPr>
           <w:cantSplit/>
           <w:trHeight w:val="360"/>
@@ -3253,6 +3480,12 @@
                 <w:lang w:val="ru-RU"/>
               </w:rPr>
             </w:pPr>
+            <w:r>
+              <w:rPr>
+                <w:lang w:val="ru-RU"/>
+              </w:rPr>
+              <w:t>+</w:t>
+            </w:r>
           </w:p>
         </w:tc>
         <w:tc>
@@ -3333,12 +3566,6 @@
         </w:tc>
       </w:tr>
       <w:tr>
-        <w:tblPrEx>
-          <w:tblCellMar>
-            <w:top w:w="0" w:type="dxa"/>
-            <w:bottom w:w="0" w:type="dxa"/>
-          </w:tblCellMar>
-        </w:tblPrEx>
         <w:trPr>
           <w:cantSplit/>
           <w:trHeight w:val="150"/>
@@ -3426,6 +3653,12 @@
                 <w:lang w:val="ru-RU"/>
               </w:rPr>
             </w:pPr>
+            <w:r>
+              <w:rPr>
+                <w:lang w:val="ru-RU"/>
+              </w:rPr>
+              <w:t>+</w:t>
+            </w:r>
           </w:p>
         </w:tc>
         <w:tc>
@@ -3506,12 +3739,6 @@
         </w:tc>
       </w:tr>
       <w:tr>
-        <w:tblPrEx>
-          <w:tblCellMar>
-            <w:top w:w="0" w:type="dxa"/>
-            <w:bottom w:w="0" w:type="dxa"/>
-          </w:tblCellMar>
-        </w:tblPrEx>
         <w:trPr>
           <w:cantSplit/>
         </w:trPr>
@@ -3600,6 +3827,12 @@
                 <w:lang w:val="ru-RU"/>
               </w:rPr>
             </w:pPr>
+            <w:r>
+              <w:rPr>
+                <w:lang w:val="ru-RU"/>
+              </w:rPr>
+              <w:t>+</w:t>
+            </w:r>
           </w:p>
         </w:tc>
         <w:tc>
@@ -3680,12 +3913,6 @@
         </w:tc>
       </w:tr>
       <w:tr>
-        <w:tblPrEx>
-          <w:tblCellMar>
-            <w:top w:w="0" w:type="dxa"/>
-            <w:bottom w:w="0" w:type="dxa"/>
-          </w:tblCellMar>
-        </w:tblPrEx>
         <w:trPr>
           <w:cantSplit/>
         </w:trPr>
@@ -3774,6 +4001,12 @@
                 <w:lang w:val="ru-RU"/>
               </w:rPr>
             </w:pPr>
+            <w:r>
+              <w:rPr>
+                <w:lang w:val="ru-RU"/>
+              </w:rPr>
+              <w:t>+</w:t>
+            </w:r>
           </w:p>
         </w:tc>
         <w:tc>
@@ -3854,12 +4087,6 @@
         </w:tc>
       </w:tr>
       <w:tr>
-        <w:tblPrEx>
-          <w:tblCellMar>
-            <w:top w:w="0" w:type="dxa"/>
-            <w:bottom w:w="0" w:type="dxa"/>
-          </w:tblCellMar>
-        </w:tblPrEx>
         <w:trPr>
           <w:cantSplit/>
           <w:trHeight w:val="351"/>
@@ -3910,6 +4137,12 @@
                 <w:lang w:val="ru-RU"/>
               </w:rPr>
             </w:pPr>
+            <w:r>
+              <w:rPr>
+                <w:lang w:val="ru-RU"/>
+              </w:rPr>
+              <w:t>отлично</w:t>
+            </w:r>
           </w:p>
         </w:tc>
       </w:tr>
@@ -3950,7 +4183,9 @@
       <w:pPr>
         <w:spacing w:line="360" w:lineRule="auto"/>
         <w:rPr>
-          <w:sz w:val="24"/>
+          <w:color w:val="FFFFFF" w:themeColor="background1"/>
+          <w:sz w:val="24"/>
+          <w:u w:val="single"/>
           <w:lang w:val="ru-RU"/>
         </w:rPr>
       </w:pPr>
@@ -3964,10 +4199,119 @@
       </w:r>
       <w:r>
         <w:rPr>
-          <w:sz w:val="24"/>
-          <w:lang w:val="ru-RU"/>
-        </w:rPr>
-        <w:t>__________________________________________________________</w:t>
+          <w:b/>
+          <w:sz w:val="24"/>
+          <w:lang w:val="ru-RU"/>
+        </w:rPr>
+        <w:t>:</w:t>
+      </w:r>
+      <w:r>
+        <w:rPr>
+          <w:sz w:val="24"/>
+          <w:u w:val="single"/>
+          <w:lang w:val="ru-RU"/>
+        </w:rPr>
+        <w:t xml:space="preserve">  Результат</w:t>
+      </w:r>
+      <w:r>
+        <w:rPr>
+          <w:sz w:val="24"/>
+          <w:u w:val="single"/>
+          <w:lang w:val="ru-RU"/>
+        </w:rPr>
+        <w:t xml:space="preserve"> дипломной работы стала уже готовая к использованию в опт</w:t>
+      </w:r>
+      <w:r>
+        <w:rPr>
+          <w:sz w:val="24"/>
+          <w:u w:val="single"/>
+          <w:lang w:val="ru-RU"/>
+        </w:rPr>
+        <w:t>и</w:t>
+      </w:r>
+      <w:r>
+        <w:rPr>
+          <w:sz w:val="24"/>
+          <w:u w:val="single"/>
+          <w:lang w:val="ru-RU"/>
+        </w:rPr>
+        <w:t>ческом синтезе версия системы, которая помимо непосредственно расчета структурных</w:t>
+      </w:r>
+      <w:r>
+        <w:rPr>
+          <w:sz w:val="24"/>
+          <w:u w:val="single"/>
+          <w:lang w:val="ru-RU"/>
+        </w:rPr>
+        <w:t xml:space="preserve">   </w:t>
+      </w:r>
+      <w:r>
+        <w:rPr>
+          <w:sz w:val="24"/>
+          <w:u w:val="single"/>
+          <w:lang w:val="ru-RU"/>
+        </w:rPr>
+        <w:t xml:space="preserve">  </w:t>
+      </w:r>
+      <w:r>
+        <w:rPr>
+          <w:color w:val="FFFFFF" w:themeColor="background1"/>
+          <w:sz w:val="24"/>
+          <w:u w:val="single"/>
+          <w:lang w:val="ru-RU"/>
+        </w:rPr>
+        <w:t>_</w:t>
+      </w:r>
+      <w:r>
+        <w:rPr>
+          <w:sz w:val="24"/>
+          <w:u w:val="single"/>
+          <w:lang w:val="ru-RU"/>
+        </w:rPr>
+        <w:t xml:space="preserve"> схем, представляет понятный и удобный для экспертов-оптиков интерфейс редактирования      </w:t>
+      </w:r>
+      <w:r>
+        <w:rPr>
+          <w:color w:val="FFFFFF" w:themeColor="background1"/>
+          <w:sz w:val="24"/>
+          <w:u w:val="single"/>
+          <w:lang w:val="ru-RU"/>
+        </w:rPr>
+        <w:t>_</w:t>
+      </w:r>
+      <w:r>
+        <w:rPr>
+          <w:sz w:val="24"/>
+          <w:u w:val="single"/>
+          <w:lang w:val="ru-RU"/>
+        </w:rPr>
+        <w:t xml:space="preserve"> базы знаний. Отдельно хотелось бы отметить разработанный и реализованный автором             </w:t>
+      </w:r>
+      <w:r>
+        <w:rPr>
+          <w:color w:val="FFFFFF" w:themeColor="background1"/>
+          <w:sz w:val="24"/>
+          <w:u w:val="single"/>
+          <w:lang w:val="ru-RU"/>
+        </w:rPr>
+        <w:t>_</w:t>
+      </w:r>
+      <w:r>
+        <w:rPr>
+          <w:sz w:val="24"/>
+          <w:u w:val="single"/>
+          <w:lang w:val="ru-RU"/>
+        </w:rPr>
+        <w:t xml:space="preserve"> алгоритм визуализации оптических схем.                                                                                            </w:t>
+      </w:r>
+      <w:r>
+        <w:rPr>
+          <w:color w:val="FFFFFF" w:themeColor="background1"/>
+          <w:sz w:val="24"/>
+          <w:u w:val="single"/>
+          <w:lang w:val="ru-RU"/>
+        </w:rPr>
+        <w:t>_</w:t>
       </w:r>
     </w:p>
     <w:p>
@@ -3975,15 +4319,58 @@
         <w:spacing w:line="360" w:lineRule="auto"/>
         <w:rPr>
           <w:sz w:val="24"/>
+          <w:u w:val="single"/>
           <w:lang w:val="ru-RU"/>
         </w:rPr>
       </w:pPr>
       <w:r>
         <w:rPr>
           <w:sz w:val="24"/>
-          <w:lang w:val="ru-RU"/>
-        </w:rPr>
-        <w:t>__________________________________________________________________________________</w:t>
+          <w:u w:val="single"/>
+          <w:lang w:val="ru-RU"/>
+        </w:rPr>
+        <w:t xml:space="preserve">     </w:t>
+      </w:r>
+      <w:r>
+        <w:rPr>
+          <w:sz w:val="24"/>
+          <w:u w:val="single"/>
+          <w:lang w:val="ru-RU"/>
+        </w:rPr>
+        <w:t>Студент показал в</w:t>
+      </w:r>
+      <w:r>
+        <w:rPr>
+          <w:sz w:val="24"/>
+          <w:u w:val="single"/>
+          <w:lang w:val="ru-RU"/>
+        </w:rPr>
+        <w:t>ысокий</w:t>
+      </w:r>
+      <w:r>
+        <w:rPr>
+          <w:sz w:val="24"/>
+          <w:u w:val="single"/>
+          <w:lang w:val="ru-RU"/>
+        </w:rPr>
+        <w:t xml:space="preserve"> технический и организационный уровень выполнения работы:</w:t>
+      </w:r>
+      <w:r>
+        <w:rPr>
+          <w:sz w:val="24"/>
+          <w:u w:val="single"/>
+          <w:lang w:val="ru-RU"/>
+        </w:rPr>
+        <w:t xml:space="preserve">      </w:t>
+      </w:r>
+      <w:r>
+        <w:rPr>
+          <w:color w:val="FFFFFF" w:themeColor="background1"/>
+          <w:sz w:val="24"/>
+          <w:u w:val="single"/>
+          <w:lang w:val="ru-RU"/>
+        </w:rPr>
+        <w:t>_</w:t>
       </w:r>
     </w:p>
     <w:p>
@@ -3991,15 +4378,75 @@
         <w:spacing w:line="360" w:lineRule="auto"/>
         <w:rPr>
           <w:sz w:val="24"/>
+          <w:u w:val="single"/>
           <w:lang w:val="ru-RU"/>
         </w:rPr>
       </w:pPr>
       <w:r>
         <w:rPr>
           <w:sz w:val="24"/>
-          <w:lang w:val="ru-RU"/>
-        </w:rPr>
-        <w:t>__________________________________________________________________________________</w:t>
+          <w:u w:val="single"/>
+          <w:lang w:val="ru-RU"/>
+        </w:rPr>
+        <w:t xml:space="preserve">          - проведение детального обзора платформ для разработки экспертных систем на               </w:t>
+      </w:r>
+      <w:r>
+        <w:rPr>
+          <w:color w:val="FFFFFF" w:themeColor="background1"/>
+          <w:sz w:val="24"/>
+          <w:u w:val="single"/>
+          <w:lang w:val="ru-RU"/>
+        </w:rPr>
+        <w:t>_</w:t>
+      </w:r>
+      <w:r>
+        <w:rPr>
+          <w:sz w:val="24"/>
+          <w:u w:val="single"/>
+          <w:lang w:val="ru-RU"/>
+        </w:rPr>
+        <w:t xml:space="preserve"> начальном</w:t>
+      </w:r>
+      <w:r>
+        <w:rPr>
+          <w:sz w:val="24"/>
+          <w:u w:val="single"/>
+          <w:lang w:val="ru-RU"/>
+        </w:rPr>
+        <w:t xml:space="preserve"> </w:t>
+      </w:r>
+      <w:r>
+        <w:rPr>
+          <w:sz w:val="24"/>
+          <w:u w:val="single"/>
+          <w:lang w:val="ru-RU"/>
+        </w:rPr>
+        <w:t xml:space="preserve">этапе работы,   </w:t>
+      </w:r>
+      <w:r>
+        <w:rPr>
+          <w:sz w:val="24"/>
+          <w:u w:val="single"/>
+          <w:lang w:val="ru-RU"/>
+        </w:rPr>
+        <w:t xml:space="preserve">     </w:t>
+      </w:r>
+      <w:r>
+        <w:rPr>
+          <w:sz w:val="24"/>
+          <w:u w:val="single"/>
+          <w:lang w:val="ru-RU"/>
+        </w:rPr>
+        <w:t xml:space="preserve">                                                                                                                </w:t>
+      </w:r>
+      <w:r>
+        <w:rPr>
+          <w:color w:val="FFFFFF" w:themeColor="background1"/>
+          <w:sz w:val="24"/>
+          <w:u w:val="single"/>
+          <w:lang w:val="ru-RU"/>
+        </w:rPr>
+        <w:t>_</w:t>
       </w:r>
     </w:p>
     <w:p>
@@ -4007,15 +4454,92 @@
         <w:spacing w:line="360" w:lineRule="auto"/>
         <w:rPr>
           <w:sz w:val="24"/>
+          <w:u w:val="single"/>
           <w:lang w:val="ru-RU"/>
         </w:rPr>
       </w:pPr>
       <w:r>
         <w:rPr>
           <w:sz w:val="24"/>
-          <w:lang w:val="ru-RU"/>
-        </w:rPr>
-        <w:t>__________________________________________________________________________________</w:t>
+          <w:u w:val="single"/>
+          <w:lang w:val="ru-RU"/>
+        </w:rPr>
+        <w:t xml:space="preserve">          - выполнение проекта с использованием современных инструментов разработки и            </w:t>
+      </w:r>
+      <w:r>
+        <w:rPr>
+          <w:color w:val="FFFFFF" w:themeColor="background1"/>
+          <w:sz w:val="24"/>
+          <w:u w:val="single"/>
+          <w:lang w:val="ru-RU"/>
+        </w:rPr>
+        <w:t>_</w:t>
+      </w:r>
+      <w:r>
+        <w:rPr>
+          <w:sz w:val="24"/>
+          <w:u w:val="single"/>
+          <w:lang w:val="ru-RU"/>
+        </w:rPr>
+        <w:t xml:space="preserve"> проектирования (применение языка </w:t>
+      </w:r>
+      <w:r>
+        <w:rPr>
+          <w:sz w:val="24"/>
+          <w:u w:val="single"/>
+        </w:rPr>
+        <w:t>UML</w:t>
+      </w:r>
+      <w:r>
+        <w:rPr>
+          <w:sz w:val="24"/>
+          <w:u w:val="single"/>
+          <w:lang w:val="ru-RU"/>
+        </w:rPr>
+        <w:t xml:space="preserve"> для моделирования, использование клиент-сервеной </w:t>
+      </w:r>
+      <w:r>
+        <w:rPr>
+          <w:color w:val="FFFFFF" w:themeColor="background1"/>
+          <w:sz w:val="24"/>
+          <w:u w:val="single"/>
+          <w:lang w:val="ru-RU"/>
+        </w:rPr>
+        <w:t>_</w:t>
+      </w:r>
+      <w:r>
+        <w:rPr>
+          <w:sz w:val="24"/>
+          <w:u w:val="single"/>
+          <w:lang w:val="ru-RU"/>
+        </w:rPr>
+        <w:t xml:space="preserve"> архитектуры, на основе которой сейчас разрабатывается большая часть сложных программных</w:t>
+      </w:r>
+      <w:r>
+        <w:rPr>
+          <w:color w:val="FFFFFF" w:themeColor="background1"/>
+          <w:sz w:val="24"/>
+          <w:u w:val="single"/>
+          <w:lang w:val="ru-RU"/>
+        </w:rPr>
+        <w:t>_</w:t>
+      </w:r>
+      <w:r>
+        <w:rPr>
+          <w:sz w:val="24"/>
+          <w:u w:val="single"/>
+          <w:lang w:val="ru-RU"/>
+        </w:rPr>
+        <w:t xml:space="preserve"> систем),                                                                                                                                                     </w:t>
+      </w:r>
+      <w:r>
+        <w:rPr>
+          <w:color w:val="FFFFFF" w:themeColor="background1"/>
+          <w:sz w:val="24"/>
+          <w:u w:val="single"/>
+          <w:lang w:val="ru-RU"/>
+        </w:rPr>
+        <w:t>_</w:t>
       </w:r>
     </w:p>
     <w:p>
@@ -4023,15 +4547,60 @@
         <w:spacing w:line="360" w:lineRule="auto"/>
         <w:rPr>
           <w:sz w:val="24"/>
+          <w:u w:val="single"/>
           <w:lang w:val="ru-RU"/>
         </w:rPr>
       </w:pPr>
       <w:r>
         <w:rPr>
           <w:sz w:val="24"/>
-          <w:lang w:val="ru-RU"/>
-        </w:rPr>
-        <w:t>__________________________________________________________________________________</w:t>
+          <w:u w:val="single"/>
+          <w:lang w:val="ru-RU"/>
+        </w:rPr>
+        <w:t xml:space="preserve">          - планирование работ по проекту и координация работы с экспертами-оптиками с             </w:t>
+      </w:r>
+      <w:r>
+        <w:rPr>
+          <w:color w:val="FFFFFF" w:themeColor="background1"/>
+          <w:sz w:val="24"/>
+          <w:u w:val="single"/>
+          <w:lang w:val="ru-RU"/>
+        </w:rPr>
+        <w:t>_</w:t>
+      </w:r>
+      <w:r>
+        <w:rPr>
+          <w:sz w:val="24"/>
+          <w:u w:val="single"/>
+          <w:lang w:val="ru-RU"/>
+        </w:rPr>
+        <w:t xml:space="preserve"> использованием системы управления проектами (</w:t>
+      </w:r>
+      <w:proofErr w:type="spellStart"/>
+      <w:r>
+        <w:rPr>
+          <w:sz w:val="24"/>
+          <w:u w:val="single"/>
+        </w:rPr>
+        <w:t>Redmine</w:t>
+      </w:r>
+      <w:proofErr w:type="spellEnd"/>
+      <w:r>
+        <w:rPr>
+          <w:sz w:val="24"/>
+          <w:u w:val="single"/>
+          <w:lang w:val="ru-RU"/>
+        </w:rPr>
+        <w:t xml:space="preserve">),                                                             </w:t>
+      </w:r>
+      <w:r>
+        <w:rPr>
+          <w:color w:val="FFFFFF" w:themeColor="background1"/>
+          <w:sz w:val="24"/>
+          <w:u w:val="single"/>
+          <w:lang w:val="ru-RU"/>
+        </w:rPr>
+        <w:t>_</w:t>
       </w:r>
     </w:p>
     <w:p>
@@ -4045,9 +4614,19 @@
       <w:r>
         <w:rPr>
           <w:sz w:val="24"/>
-          <w:lang w:val="ru-RU"/>
-        </w:rPr>
-        <w:t>__________________________________________________________________________________</w:t>
+          <w:u w:val="single"/>
+          <w:lang w:val="ru-RU"/>
+        </w:rPr>
+        <w:t xml:space="preserve">          - итеративный подход к разработке.                                                                                           </w:t>
+      </w:r>
+      <w:r>
+        <w:rPr>
+          <w:color w:val="FFFFFF" w:themeColor="background1"/>
+          <w:sz w:val="24"/>
+          <w:u w:val="single"/>
+          <w:lang w:val="ru-RU"/>
+        </w:rPr>
+        <w:t>_</w:t>
       </w:r>
     </w:p>
     <w:p>
@@ -4055,15 +4634,34 @@
         <w:spacing w:line="360" w:lineRule="auto"/>
         <w:rPr>
           <w:sz w:val="24"/>
+          <w:u w:val="single"/>
           <w:lang w:val="ru-RU"/>
         </w:rPr>
       </w:pPr>
       <w:r>
         <w:rPr>
-          <w:sz w:val="24"/>
-          <w:lang w:val="ru-RU"/>
-        </w:rPr>
-        <w:t>__________________________________________________________________________________</w:t>
+          <w:b/>
+          <w:sz w:val="24"/>
+          <w:lang w:val="ru-RU"/>
+        </w:rPr>
+        <w:t>Отмеченные недостатки:</w:t>
+      </w:r>
+      <w:r>
+        <w:rPr>
+          <w:sz w:val="24"/>
+          <w:u w:val="single"/>
+          <w:lang w:val="ru-RU"/>
+        </w:rPr>
+        <w:t xml:space="preserve"> Отсутствие полного руководства пользователя системы.                    </w:t>
+      </w:r>
+      <w:r>
+        <w:rPr>
+          <w:color w:val="FFFFFF" w:themeColor="background1"/>
+          <w:sz w:val="24"/>
+          <w:u w:val="single"/>
+          <w:lang w:val="ru-RU"/>
+        </w:rPr>
+        <w:t>_</w:t>
       </w:r>
     </w:p>
     <w:p>
@@ -4071,15 +4669,59 @@
         <w:spacing w:line="360" w:lineRule="auto"/>
         <w:rPr>
           <w:sz w:val="24"/>
+          <w:u w:val="single"/>
           <w:lang w:val="ru-RU"/>
         </w:rPr>
       </w:pPr>
       <w:r>
         <w:rPr>
-          <w:sz w:val="24"/>
-          <w:lang w:val="ru-RU"/>
-        </w:rPr>
-        <w:t>__________________________________________________________________________________</w:t>
+          <w:b/>
+          <w:sz w:val="24"/>
+          <w:lang w:val="ru-RU"/>
+        </w:rPr>
+        <w:t>Заключение</w:t>
+      </w:r>
+      <w:r>
+        <w:rPr>
+          <w:b/>
+          <w:sz w:val="24"/>
+          <w:lang w:val="ru-RU"/>
+        </w:rPr>
+        <w:t>:</w:t>
+      </w:r>
+      <w:r>
+        <w:rPr>
+          <w:sz w:val="24"/>
+          <w:u w:val="single"/>
+          <w:lang w:val="ru-RU"/>
+        </w:rPr>
+        <w:t xml:space="preserve">  В целом димпломная работа выполнена на высоком уровне и заслуживает           </w:t>
+      </w:r>
+      <w:r>
+        <w:rPr>
+          <w:color w:val="FFFFFF" w:themeColor="background1"/>
+          <w:sz w:val="24"/>
+          <w:u w:val="single"/>
+          <w:lang w:val="ru-RU"/>
+        </w:rPr>
+        <w:t>_</w:t>
+      </w:r>
+      <w:r>
+        <w:rPr>
+          <w:sz w:val="24"/>
+          <w:u w:val="single"/>
+          <w:lang w:val="ru-RU"/>
+        </w:rPr>
+        <w:t xml:space="preserve"> оценки «отлично».                                                                                                                                   </w:t>
+      </w:r>
+      <w:r>
+        <w:rPr>
+          <w:color w:val="FFFFFF" w:themeColor="background1"/>
+          <w:sz w:val="24"/>
+          <w:u w:val="single"/>
+          <w:lang w:val="ru-RU"/>
+        </w:rPr>
+        <w:t>_</w:t>
       </w:r>
     </w:p>
     <w:p>
@@ -4090,17 +4732,9 @@
           <w:lang w:val="ru-RU"/>
         </w:rPr>
       </w:pPr>
-      <w:r>
-        <w:rPr>
-          <w:sz w:val="24"/>
-          <w:lang w:val="ru-RU"/>
-        </w:rPr>
-        <w:t>__________________________________________________________________________________</w:t>
-      </w:r>
     </w:p>
     <w:p>
       <w:pPr>
-        <w:spacing w:line="360" w:lineRule="auto"/>
         <w:rPr>
           <w:sz w:val="24"/>
           <w:lang w:val="ru-RU"/>
@@ -4111,415 +4745,21 @@
           <w:sz w:val="24"/>
           <w:lang w:val="ru-RU"/>
         </w:rPr>
-        <w:t>__________________________________________________________________________________</w:t>
-      </w:r>
-    </w:p>
-    <w:p>
-      <w:pPr>
-        <w:spacing w:line="360" w:lineRule="auto"/>
-        <w:rPr>
-          <w:sz w:val="24"/>
-          <w:lang w:val="ru-RU"/>
-        </w:rPr>
-      </w:pPr>
-      <w:r>
-        <w:rPr>
-          <w:sz w:val="24"/>
-          <w:lang w:val="ru-RU"/>
-        </w:rPr>
-        <w:t>__________________________________________________________________________________</w:t>
-      </w:r>
-    </w:p>
-    <w:p>
-      <w:pPr>
-        <w:spacing w:line="360" w:lineRule="auto"/>
-        <w:rPr>
-          <w:sz w:val="24"/>
-          <w:lang w:val="ru-RU"/>
-        </w:rPr>
-      </w:pPr>
-      <w:r>
-        <w:rPr>
-          <w:sz w:val="24"/>
-          <w:lang w:val="ru-RU"/>
-        </w:rPr>
-        <w:t>__________________________________________________________________________________</w:t>
-      </w:r>
-    </w:p>
-    <w:p>
-      <w:pPr>
-        <w:spacing w:line="360" w:lineRule="auto"/>
-        <w:rPr>
-          <w:sz w:val="24"/>
-          <w:lang w:val="ru-RU"/>
-        </w:rPr>
-      </w:pPr>
-      <w:r>
-        <w:rPr>
-          <w:sz w:val="24"/>
-          <w:lang w:val="ru-RU"/>
-        </w:rPr>
-        <w:t>__________________________________________________________________________________</w:t>
-      </w:r>
-    </w:p>
-    <w:p>
-      <w:pPr>
-        <w:spacing w:line="360" w:lineRule="auto"/>
-        <w:rPr>
-          <w:sz w:val="24"/>
-          <w:lang w:val="ru-RU"/>
-        </w:rPr>
-      </w:pPr>
-      <w:r>
-        <w:rPr>
-          <w:sz w:val="24"/>
-          <w:lang w:val="ru-RU"/>
-        </w:rPr>
-        <w:t>__________________________________________________________________________________</w:t>
-      </w:r>
-    </w:p>
-    <w:p>
-      <w:pPr>
-        <w:spacing w:line="360" w:lineRule="auto"/>
-        <w:rPr>
-          <w:sz w:val="24"/>
-          <w:lang w:val="ru-RU"/>
-        </w:rPr>
-      </w:pPr>
-      <w:r>
-        <w:rPr>
-          <w:b/>
-          <w:sz w:val="24"/>
-          <w:lang w:val="ru-RU"/>
-        </w:rPr>
-        <w:t>Отмеченные недостатки:</w:t>
-      </w:r>
-      <w:r>
-        <w:rPr>
-          <w:sz w:val="24"/>
-          <w:lang w:val="ru-RU"/>
-        </w:rPr>
-        <w:t>__________________________________________________________</w:t>
-      </w:r>
-    </w:p>
-    <w:p>
-      <w:pPr>
-        <w:spacing w:line="360" w:lineRule="auto"/>
-        <w:rPr>
-          <w:sz w:val="24"/>
-          <w:lang w:val="ru-RU"/>
-        </w:rPr>
-      </w:pPr>
-      <w:r>
-        <w:rPr>
-          <w:sz w:val="24"/>
-          <w:lang w:val="ru-RU"/>
-        </w:rPr>
-        <w:t>__________________________________________________________________________________</w:t>
-      </w:r>
-    </w:p>
-    <w:p>
-      <w:pPr>
-        <w:spacing w:line="360" w:lineRule="auto"/>
-        <w:rPr>
-          <w:sz w:val="24"/>
-          <w:lang w:val="ru-RU"/>
-        </w:rPr>
-      </w:pPr>
-      <w:r>
-        <w:rPr>
-          <w:sz w:val="24"/>
-          <w:lang w:val="ru-RU"/>
-        </w:rPr>
-        <w:t>__________________________________________________________________________________</w:t>
-      </w:r>
-    </w:p>
-    <w:p>
-      <w:pPr>
-        <w:spacing w:line="360" w:lineRule="auto"/>
-        <w:rPr>
-          <w:sz w:val="24"/>
-          <w:lang w:val="ru-RU"/>
-        </w:rPr>
-      </w:pPr>
-      <w:r>
-        <w:rPr>
-          <w:sz w:val="24"/>
-          <w:lang w:val="ru-RU"/>
-        </w:rPr>
-        <w:t>__________________________________________________________________________________</w:t>
-      </w:r>
-    </w:p>
-    <w:p>
-      <w:pPr>
-        <w:spacing w:line="360" w:lineRule="auto"/>
-        <w:rPr>
-          <w:sz w:val="24"/>
-          <w:lang w:val="ru-RU"/>
-        </w:rPr>
-      </w:pPr>
-      <w:r>
-        <w:rPr>
-          <w:sz w:val="24"/>
-          <w:lang w:val="ru-RU"/>
-        </w:rPr>
-        <w:t>__________________________________________________________________________________</w:t>
-      </w:r>
-    </w:p>
-    <w:p>
-      <w:pPr>
-        <w:spacing w:line="360" w:lineRule="auto"/>
-        <w:rPr>
-          <w:sz w:val="24"/>
-          <w:lang w:val="ru-RU"/>
-        </w:rPr>
-      </w:pPr>
-      <w:r>
-        <w:rPr>
-          <w:sz w:val="24"/>
-          <w:lang w:val="ru-RU"/>
-        </w:rPr>
-        <w:t>__________________________________________________________________________________</w:t>
-      </w:r>
-    </w:p>
-    <w:p>
-      <w:pPr>
-        <w:spacing w:line="360" w:lineRule="auto"/>
-        <w:rPr>
-          <w:sz w:val="24"/>
-          <w:lang w:val="ru-RU"/>
-        </w:rPr>
-      </w:pPr>
-      <w:r>
-        <w:rPr>
-          <w:sz w:val="24"/>
-          <w:lang w:val="ru-RU"/>
-        </w:rPr>
-        <w:t>__________________________________________________________________________________</w:t>
-      </w:r>
-    </w:p>
-    <w:p>
-      <w:pPr>
-        <w:spacing w:line="360" w:lineRule="auto"/>
-        <w:rPr>
-          <w:sz w:val="24"/>
-          <w:lang w:val="ru-RU"/>
-        </w:rPr>
-      </w:pPr>
-      <w:r>
-        <w:rPr>
-          <w:sz w:val="24"/>
-          <w:lang w:val="ru-RU"/>
-        </w:rPr>
-        <w:t>__________________________________________________________________________________</w:t>
-      </w:r>
-    </w:p>
-    <w:p>
-      <w:pPr>
-        <w:spacing w:line="360" w:lineRule="auto"/>
-        <w:rPr>
-          <w:sz w:val="24"/>
-          <w:lang w:val="ru-RU"/>
-        </w:rPr>
-      </w:pPr>
-      <w:r>
-        <w:rPr>
-          <w:sz w:val="24"/>
-          <w:lang w:val="ru-RU"/>
-        </w:rPr>
-        <w:t>__________________________________________________________________________________</w:t>
-      </w:r>
-    </w:p>
-    <w:p>
-      <w:pPr>
-        <w:spacing w:line="360" w:lineRule="auto"/>
-        <w:rPr>
-          <w:sz w:val="24"/>
-          <w:lang w:val="ru-RU"/>
-        </w:rPr>
-      </w:pPr>
-      <w:r>
-        <w:rPr>
-          <w:sz w:val="24"/>
-          <w:lang w:val="ru-RU"/>
-        </w:rPr>
-        <w:t>__________________________________________________________________________________</w:t>
-      </w:r>
-    </w:p>
-    <w:p>
-      <w:pPr>
-        <w:spacing w:line="360" w:lineRule="auto"/>
-        <w:rPr>
-          <w:sz w:val="24"/>
-          <w:lang w:val="ru-RU"/>
-        </w:rPr>
-      </w:pPr>
-      <w:r>
-        <w:rPr>
-          <w:sz w:val="24"/>
-          <w:lang w:val="ru-RU"/>
-        </w:rPr>
-        <w:t>__________________________________________________________________________________</w:t>
-      </w:r>
-    </w:p>
-    <w:p>
-      <w:pPr>
-        <w:spacing w:line="360" w:lineRule="auto"/>
-        <w:rPr>
-          <w:sz w:val="24"/>
-          <w:lang w:val="ru-RU"/>
-        </w:rPr>
-      </w:pPr>
-      <w:r>
-        <w:rPr>
-          <w:sz w:val="24"/>
-          <w:lang w:val="ru-RU"/>
-        </w:rPr>
-        <w:t>__________________________________________________________________________________</w:t>
-      </w:r>
-    </w:p>
-    <w:p>
-      <w:pPr>
-        <w:spacing w:line="360" w:lineRule="auto"/>
-        <w:rPr>
-          <w:sz w:val="24"/>
-          <w:lang w:val="ru-RU"/>
-        </w:rPr>
-      </w:pPr>
-      <w:r>
-        <w:rPr>
-          <w:sz w:val="24"/>
-          <w:lang w:val="ru-RU"/>
-        </w:rPr>
-        <w:t>__________________________________________________________________________________</w:t>
-      </w:r>
-    </w:p>
-    <w:p>
-      <w:pPr>
-        <w:spacing w:line="360" w:lineRule="auto"/>
-        <w:rPr>
-          <w:sz w:val="24"/>
-          <w:lang w:val="ru-RU"/>
-        </w:rPr>
-      </w:pPr>
-      <w:r>
-        <w:rPr>
-          <w:sz w:val="24"/>
-          <w:lang w:val="ru-RU"/>
-        </w:rPr>
-        <w:t>__________________________________________________________________________________</w:t>
-      </w:r>
-    </w:p>
-    <w:p>
-      <w:pPr>
-        <w:spacing w:line="360" w:lineRule="auto"/>
-        <w:rPr>
-          <w:sz w:val="24"/>
-          <w:lang w:val="ru-RU"/>
-        </w:rPr>
-      </w:pPr>
-      <w:r>
-        <w:rPr>
-          <w:b/>
-          <w:sz w:val="24"/>
-          <w:lang w:val="ru-RU"/>
-        </w:rPr>
-        <w:t>Заключение</w:t>
-      </w:r>
-      <w:r>
-        <w:rPr>
-          <w:sz w:val="24"/>
-          <w:lang w:val="ru-RU"/>
-        </w:rPr>
-        <w:t>:_______________________________________________________________________</w:t>
-      </w:r>
-    </w:p>
-    <w:p>
-      <w:pPr>
-        <w:spacing w:line="360" w:lineRule="auto"/>
-        <w:rPr>
-          <w:sz w:val="24"/>
-          <w:lang w:val="ru-RU"/>
-        </w:rPr>
-      </w:pPr>
-      <w:r>
-        <w:rPr>
-          <w:sz w:val="24"/>
-          <w:lang w:val="ru-RU"/>
-        </w:rPr>
-        <w:t>__________________________________________________________________________________</w:t>
-      </w:r>
-    </w:p>
-    <w:p>
-      <w:pPr>
-        <w:spacing w:line="360" w:lineRule="auto"/>
-        <w:rPr>
-          <w:sz w:val="24"/>
-          <w:lang w:val="ru-RU"/>
-        </w:rPr>
-      </w:pPr>
-      <w:r>
-        <w:rPr>
-          <w:sz w:val="24"/>
-          <w:lang w:val="ru-RU"/>
-        </w:rPr>
-        <w:t>__________________________________________________________________________________</w:t>
-      </w:r>
-    </w:p>
-    <w:p>
-      <w:pPr>
-        <w:spacing w:line="360" w:lineRule="auto"/>
-        <w:rPr>
-          <w:sz w:val="24"/>
-          <w:lang w:val="ru-RU"/>
-        </w:rPr>
-      </w:pPr>
-      <w:r>
-        <w:rPr>
-          <w:sz w:val="24"/>
-          <w:lang w:val="ru-RU"/>
-        </w:rPr>
-        <w:t>__________________________________________________________________________________</w:t>
-      </w:r>
-    </w:p>
-    <w:p>
-      <w:pPr>
-        <w:spacing w:line="360" w:lineRule="auto"/>
-        <w:rPr>
-          <w:sz w:val="24"/>
-          <w:lang w:val="ru-RU"/>
-        </w:rPr>
-      </w:pPr>
-      <w:r>
-        <w:rPr>
-          <w:sz w:val="24"/>
-          <w:lang w:val="ru-RU"/>
-        </w:rPr>
-        <w:t>__________________________________________________________________________________</w:t>
-      </w:r>
-    </w:p>
-    <w:p>
-      <w:pPr>
-        <w:spacing w:line="360" w:lineRule="auto"/>
-        <w:rPr>
-          <w:sz w:val="24"/>
-          <w:lang w:val="ru-RU"/>
-        </w:rPr>
-      </w:pPr>
-    </w:p>
-    <w:p>
-      <w:pPr>
-        <w:rPr>
-          <w:sz w:val="24"/>
-          <w:lang w:val="ru-RU"/>
-        </w:rPr>
-      </w:pPr>
-      <w:r>
-        <w:rPr>
-          <w:sz w:val="24"/>
-          <w:lang w:val="ru-RU"/>
-        </w:rPr>
-        <w:t>____________________ 200   г.   Рецензент_________________________________________</w:t>
+        <w:t>____________________ 200   г.   Рецензент_______________________________________</w:t>
+      </w:r>
+      <w:r>
+        <w:rPr>
+          <w:sz w:val="24"/>
+          <w:lang w:val="ru-RU"/>
+        </w:rPr>
+        <w:t>____</w:t>
+      </w:r>
+      <w:r>
+        <w:rPr>
+          <w:sz w:val="24"/>
+          <w:lang w:val="ru-RU"/>
+        </w:rPr>
+        <w:t>__</w:t>
       </w:r>
     </w:p>
     <w:p>
@@ -4529,6 +4769,7 @@
         </w:tabs>
         <w:rPr>
           <w:sz w:val="16"/>
+          <w:lang w:val="ru-RU"/>
         </w:rPr>
       </w:pPr>
       <w:r>
@@ -4541,22 +4782,9 @@
       <w:r>
         <w:rPr>
           <w:sz w:val="16"/>
-        </w:rPr>
-        <w:t>(</w:t>
-      </w:r>
-      <w:proofErr w:type="gramStart"/>
-      <w:r>
-        <w:rPr>
-          <w:sz w:val="16"/>
-        </w:rPr>
-        <w:t>подпись</w:t>
-      </w:r>
-      <w:proofErr w:type="gramEnd"/>
-      <w:r>
-        <w:rPr>
-          <w:sz w:val="16"/>
-        </w:rPr>
-        <w:t>)</w:t>
+          <w:lang w:val="ru-RU"/>
+        </w:rPr>
+        <w:t>(подпись)</w:t>
       </w:r>
     </w:p>
     <w:sectPr>
@@ -4891,6 +5119,7 @@
   <w:style w:type="paragraph" w:default="1" w:styleId="Normal">
     <w:name w:val="Normal"/>
     <w:qFormat/>
+    <w:rsid w:val="006C6773"/>
     <w:rPr>
       <w:lang w:eastAsia="ru-RU"/>
     </w:rPr>
@@ -4900,6 +5129,7 @@
     <w:basedOn w:val="Normal"/>
     <w:next w:val="Normal"/>
     <w:qFormat/>
+    <w:rsid w:val="006C6773"/>
     <w:pPr>
       <w:keepNext/>
       <w:framePr w:hSpace="180" w:wrap="notBeside" w:vAnchor="text" w:hAnchor="margin" w:y="91"/>
@@ -4916,13 +5146,16 @@
   </w:style>
   <w:style w:type="character" w:default="1" w:styleId="DefaultParagraphFont">
     <w:name w:val="Default Paragraph Font"/>
+    <w:uiPriority w:val="1"/>
     <w:semiHidden/>
+    <w:unhideWhenUsed/>
   </w:style>
   <w:style w:type="table" w:default="1" w:styleId="TableNormal">
     <w:name w:val="Normal Table"/>
     <w:uiPriority w:val="99"/>
     <w:semiHidden/>
     <w:unhideWhenUsed/>
+    <w:qFormat/>
     <w:tblPr>
       <w:tblInd w:w="0" w:type="dxa"/>
       <w:tblCellMar>
@@ -4944,6 +5177,7 @@
     <w:basedOn w:val="Normal"/>
     <w:link w:val="TitleChar"/>
     <w:qFormat/>
+    <w:rsid w:val="006C6773"/>
     <w:pPr>
       <w:jc w:val="center"/>
     </w:pPr>

</xml_diff>